<commit_message>
avancde de reportes de bacheros
</commit_message>
<xml_diff>
--- a/Documentos/Entregables/Cambios Aportaciones Reportes(3).docx
+++ b/Documentos/Entregables/Cambios Aportaciones Reportes(3).docx
@@ -311,8 +311,8 @@
               <w:tblLook w:val="04A0" w:firstRow="1" w:lastRow="0" w:firstColumn="1" w:lastColumn="0" w:noHBand="0" w:noVBand="1"/>
             </w:tblPr>
             <w:tblGrid>
-              <w:gridCol w:w="4041"/>
-              <w:gridCol w:w="4237"/>
+              <w:gridCol w:w="4046"/>
+              <w:gridCol w:w="4242"/>
             </w:tblGrid>
             <w:tr>
               <w:tc>
@@ -923,36 +923,19 @@
     <w:p/>
     <w:p>
       <w:r>
-        <w:t xml:space="preserve">Cuando </w:t>
-      </w:r>
-      <w:r>
-        <w:t xml:space="preserve">no </w:t>
-      </w:r>
-      <w:r>
-        <w:t xml:space="preserve">se selecciona </w:t>
-      </w:r>
-      <w:r>
-        <w:t>la</w:t>
-      </w:r>
-      <w:r>
-        <w:t xml:space="preserve"> opción</w:t>
-      </w:r>
-      <w:r>
-        <w:t xml:space="preserve"> de error de </w:t>
-      </w:r>
-      <w:proofErr w:type="gramStart"/>
-      <w:r>
-        <w:t xml:space="preserve">interfaces </w:t>
-      </w:r>
-      <w:r>
-        <w:t xml:space="preserve"> el</w:t>
-      </w:r>
-      <w:proofErr w:type="gramEnd"/>
-      <w:r>
-        <w:t xml:space="preserve"> sistema lo interpreta como que se v</w:t>
-      </w:r>
-      <w:r>
-        <w:t xml:space="preserve">enido trabajando , ósea sigue su flujo normal de actualizar el pago con los mecanismos que inicialmente se tenían, ver figura7 </w:t>
+        <w:t xml:space="preserve">Cuando no se selecciona la opción de error de </w:t>
+      </w:r>
+      <w:r>
+        <w:t>interfaces el</w:t>
+      </w:r>
+      <w:r>
+        <w:t xml:space="preserve"> sistema lo interpreta como que se venido </w:t>
+      </w:r>
+      <w:r>
+        <w:t>trabajando normalmente,</w:t>
+      </w:r>
+      <w:r>
+        <w:t xml:space="preserve"> ósea sigue su flujo normal de actualizar el pago con los mecanismos que inicialmente se tenían, ver figura7 </w:t>
       </w:r>
     </w:p>
     <w:p/>
@@ -1061,14 +1044,7 @@
                 <w:b/>
                 <w:bCs/>
               </w:rPr>
-              <w:t xml:space="preserve">Cambio de estado sin liquidez a </w:t>
-            </w:r>
-            <w:r>
-              <w:rPr>
-                <w:b/>
-                <w:bCs/>
-              </w:rPr>
-              <w:t>pago manual</w:t>
+              <w:t>Cambio de estado sin liquidez a pago manual</w:t>
             </w:r>
           </w:p>
         </w:tc>
@@ -1309,14 +1285,7 @@
                 <w:b/>
                 <w:bCs/>
               </w:rPr>
-              <w:t>Cambio de estado a pago manua</w:t>
-            </w:r>
-            <w:r>
-              <w:rPr>
-                <w:b/>
-                <w:bCs/>
-              </w:rPr>
-              <w:t>l</w:t>
+              <w:t>Cambio de estado a pago manual</w:t>
             </w:r>
           </w:p>
         </w:tc>
@@ -1327,6 +1296,828 @@
       <w:pPr>
         <w:jc w:val="center"/>
       </w:pPr>
+    </w:p>
+    <w:p/>
+    <w:p/>
+    <w:p/>
+    <w:p>
+      <w:pPr>
+        <w:jc w:val="center"/>
+      </w:pPr>
+      <w:r>
+        <w:t xml:space="preserve"> </w:t>
+      </w:r>
+    </w:p>
+    <w:p>
+      <w:pPr>
+        <w:rPr>
+          <w:rFonts w:asciiTheme="majorHAnsi" w:eastAsiaTheme="majorEastAsia" w:hAnsiTheme="majorHAnsi" w:cstheme="majorBidi"/>
+          <w:color w:val="2F5496" w:themeColor="accent1" w:themeShade="BF"/>
+          <w:sz w:val="26"/>
+          <w:szCs w:val="26"/>
+        </w:rPr>
+      </w:pPr>
+      <w:r>
+        <w:br w:type="page"/>
+      </w:r>
+    </w:p>
+    <w:p>
+      <w:pPr>
+        <w:pStyle w:val="Ttulo1"/>
+      </w:pPr>
+      <w:r>
+        <w:lastRenderedPageBreak/>
+        <w:t>Cambio del estado en l</w:t>
+      </w:r>
+      <w:r>
+        <w:t>os apoyos económicos</w:t>
+      </w:r>
+    </w:p>
+    <w:p>
+      <w:r>
+        <w:t>La funcionalidad permite cambiar los valores de un detalle de l</w:t>
+      </w:r>
+      <w:r>
+        <w:t>os apoyos</w:t>
+      </w:r>
+      <w:r>
+        <w:t>, establece el siguiente comportamiento:</w:t>
+      </w:r>
+    </w:p>
+    <w:tbl>
+      <w:tblPr>
+        <w:tblStyle w:val="Tablaconcuadrcula"/>
+        <w:tblW w:w="0" w:type="auto"/>
+        <w:tblBorders>
+          <w:top w:val="none" w:sz="0" w:space="0" w:color="auto"/>
+          <w:left w:val="none" w:sz="0" w:space="0" w:color="auto"/>
+          <w:bottom w:val="none" w:sz="0" w:space="0" w:color="auto"/>
+          <w:right w:val="none" w:sz="0" w:space="0" w:color="auto"/>
+          <w:insideH w:val="none" w:sz="0" w:space="0" w:color="auto"/>
+          <w:insideV w:val="none" w:sz="0" w:space="0" w:color="auto"/>
+        </w:tblBorders>
+        <w:tblLook w:val="04A0" w:firstRow="1" w:lastRow="0" w:firstColumn="1" w:lastColumn="0" w:noHBand="0" w:noVBand="1"/>
+      </w:tblPr>
+      <w:tblGrid>
+        <w:gridCol w:w="8494"/>
+      </w:tblGrid>
+      <w:tr>
+        <w:tc>
+          <w:tcPr>
+            <w:tcW w:w="8494" w:type="dxa"/>
+            <w:tcBorders>
+              <w:bottom w:val="single" w:sz="4" w:space="0" w:color="auto"/>
+            </w:tcBorders>
+          </w:tcPr>
+          <w:p>
+            <w:pPr>
+              <w:jc w:val="center"/>
+            </w:pPr>
+            <w:r>
+              <w:rPr>
+                <w:noProof/>
+              </w:rPr>
+              <w:drawing>
+                <wp:inline distT="0" distB="0" distL="0" distR="0" wp14:anchorId="73252A16" wp14:editId="59E94C1E">
+                  <wp:extent cx="4968443" cy="1398689"/>
+                  <wp:effectExtent l="0" t="0" r="3810" b="0"/>
+                  <wp:docPr id="1" name="Imagen 1"/>
+                  <wp:cNvGraphicFramePr>
+                    <a:graphicFrameLocks xmlns:a="http://schemas.openxmlformats.org/drawingml/2006/main" noChangeAspect="1"/>
+                  </wp:cNvGraphicFramePr>
+                  <a:graphic xmlns:a="http://schemas.openxmlformats.org/drawingml/2006/main">
+                    <a:graphicData uri="http://schemas.openxmlformats.org/drawingml/2006/picture">
+                      <pic:pic xmlns:pic="http://schemas.openxmlformats.org/drawingml/2006/picture">
+                        <pic:nvPicPr>
+                          <pic:cNvPr id="1" name=""/>
+                          <pic:cNvPicPr/>
+                        </pic:nvPicPr>
+                        <pic:blipFill>
+                          <a:blip r:embed="rId14"/>
+                          <a:stretch>
+                            <a:fillRect/>
+                          </a:stretch>
+                        </pic:blipFill>
+                        <pic:spPr>
+                          <a:xfrm>
+                            <a:off x="0" y="0"/>
+                            <a:ext cx="4977742" cy="1401307"/>
+                          </a:xfrm>
+                          <a:prstGeom prst="rect">
+                            <a:avLst/>
+                          </a:prstGeom>
+                        </pic:spPr>
+                      </pic:pic>
+                    </a:graphicData>
+                  </a:graphic>
+                </wp:inline>
+              </w:drawing>
+            </w:r>
+          </w:p>
+        </w:tc>
+      </w:tr>
+      <w:tr>
+        <w:tc>
+          <w:tcPr>
+            <w:tcW w:w="8494" w:type="dxa"/>
+            <w:tcBorders>
+              <w:top w:val="single" w:sz="4" w:space="0" w:color="auto"/>
+            </w:tcBorders>
+          </w:tcPr>
+          <w:p>
+            <w:pPr>
+              <w:jc w:val="center"/>
+            </w:pPr>
+            <w:r>
+              <w:rPr>
+                <w:b/>
+                <w:bCs/>
+              </w:rPr>
+              <w:t xml:space="preserve">Figura1: Calendario de </w:t>
+            </w:r>
+            <w:r>
+              <w:rPr>
+                <w:b/>
+                <w:bCs/>
+              </w:rPr>
+              <w:t>apoyo</w:t>
+            </w:r>
+          </w:p>
+        </w:tc>
+      </w:tr>
+    </w:tbl>
+    <w:p/>
+    <w:tbl>
+      <w:tblPr>
+        <w:tblStyle w:val="Tablaconcuadrcula"/>
+        <w:tblW w:w="0" w:type="auto"/>
+        <w:tblBorders>
+          <w:top w:val="none" w:sz="0" w:space="0" w:color="auto"/>
+          <w:left w:val="none" w:sz="0" w:space="0" w:color="auto"/>
+          <w:bottom w:val="none" w:sz="0" w:space="0" w:color="auto"/>
+          <w:right w:val="none" w:sz="0" w:space="0" w:color="auto"/>
+          <w:insideH w:val="none" w:sz="0" w:space="0" w:color="auto"/>
+          <w:insideV w:val="none" w:sz="0" w:space="0" w:color="auto"/>
+        </w:tblBorders>
+        <w:tblLook w:val="04A0" w:firstRow="1" w:lastRow="0" w:firstColumn="1" w:lastColumn="0" w:noHBand="0" w:noVBand="1"/>
+      </w:tblPr>
+      <w:tblGrid>
+        <w:gridCol w:w="8494"/>
+      </w:tblGrid>
+      <w:tr>
+        <w:tc>
+          <w:tcPr>
+            <w:tcW w:w="8494" w:type="dxa"/>
+          </w:tcPr>
+          <w:tbl>
+            <w:tblPr>
+              <w:tblStyle w:val="Tablaconcuadrcula"/>
+              <w:tblW w:w="0" w:type="auto"/>
+              <w:tblBorders>
+                <w:top w:val="none" w:sz="0" w:space="0" w:color="auto"/>
+                <w:left w:val="none" w:sz="0" w:space="0" w:color="auto"/>
+                <w:bottom w:val="none" w:sz="0" w:space="0" w:color="auto"/>
+                <w:right w:val="none" w:sz="0" w:space="0" w:color="auto"/>
+                <w:insideH w:val="none" w:sz="0" w:space="0" w:color="auto"/>
+                <w:insideV w:val="none" w:sz="0" w:space="0" w:color="auto"/>
+              </w:tblBorders>
+              <w:tblLook w:val="04A0" w:firstRow="1" w:lastRow="0" w:firstColumn="1" w:lastColumn="0" w:noHBand="0" w:noVBand="1"/>
+            </w:tblPr>
+            <w:tblGrid>
+              <w:gridCol w:w="4072"/>
+              <w:gridCol w:w="4206"/>
+            </w:tblGrid>
+            <w:tr>
+              <w:tc>
+                <w:tcPr>
+                  <w:tcW w:w="4134" w:type="dxa"/>
+                  <w:vAlign w:val="center"/>
+                </w:tcPr>
+                <w:p>
+                  <w:pPr>
+                    <w:jc w:val="center"/>
+                  </w:pPr>
+                  <w:r>
+                    <w:rPr>
+                      <w:noProof/>
+                    </w:rPr>
+                    <w:drawing>
+                      <wp:inline distT="0" distB="0" distL="0" distR="0" wp14:anchorId="4011DB47" wp14:editId="4EBC0DDF">
+                        <wp:extent cx="2268838" cy="1465021"/>
+                        <wp:effectExtent l="0" t="0" r="0" b="1905"/>
+                        <wp:docPr id="31" name="Imagen 31"/>
+                        <wp:cNvGraphicFramePr>
+                          <a:graphicFrameLocks xmlns:a="http://schemas.openxmlformats.org/drawingml/2006/main" noChangeAspect="1"/>
+                        </wp:cNvGraphicFramePr>
+                        <a:graphic xmlns:a="http://schemas.openxmlformats.org/drawingml/2006/main">
+                          <a:graphicData uri="http://schemas.openxmlformats.org/drawingml/2006/picture">
+                            <pic:pic xmlns:pic="http://schemas.openxmlformats.org/drawingml/2006/picture">
+                              <pic:nvPicPr>
+                                <pic:cNvPr id="1" name=""/>
+                                <pic:cNvPicPr/>
+                              </pic:nvPicPr>
+                              <pic:blipFill>
+                                <a:blip r:embed="rId15"/>
+                                <a:stretch>
+                                  <a:fillRect/>
+                                </a:stretch>
+                              </pic:blipFill>
+                              <pic:spPr>
+                                <a:xfrm>
+                                  <a:off x="0" y="0"/>
+                                  <a:ext cx="2278853" cy="1471488"/>
+                                </a:xfrm>
+                                <a:prstGeom prst="rect">
+                                  <a:avLst/>
+                                </a:prstGeom>
+                              </pic:spPr>
+                            </pic:pic>
+                          </a:graphicData>
+                        </a:graphic>
+                      </wp:inline>
+                    </w:drawing>
+                  </w:r>
+                </w:p>
+              </w:tc>
+              <w:tc>
+                <w:tcPr>
+                  <w:tcW w:w="4134" w:type="dxa"/>
+                  <w:vAlign w:val="center"/>
+                </w:tcPr>
+                <w:p>
+                  <w:pPr>
+                    <w:jc w:val="center"/>
+                  </w:pPr>
+                  <w:r>
+                    <w:rPr>
+                      <w:noProof/>
+                    </w:rPr>
+                    <w:drawing>
+                      <wp:inline distT="0" distB="0" distL="0" distR="0" wp14:anchorId="26ED0F1F" wp14:editId="7E1217B7">
+                        <wp:extent cx="2530668" cy="1196416"/>
+                        <wp:effectExtent l="0" t="0" r="3175" b="3810"/>
+                        <wp:docPr id="32" name="Imagen 32"/>
+                        <wp:cNvGraphicFramePr>
+                          <a:graphicFrameLocks xmlns:a="http://schemas.openxmlformats.org/drawingml/2006/main" noChangeAspect="1"/>
+                        </wp:cNvGraphicFramePr>
+                        <a:graphic xmlns:a="http://schemas.openxmlformats.org/drawingml/2006/main">
+                          <a:graphicData uri="http://schemas.openxmlformats.org/drawingml/2006/picture">
+                            <pic:pic xmlns:pic="http://schemas.openxmlformats.org/drawingml/2006/picture">
+                              <pic:nvPicPr>
+                                <pic:cNvPr id="1" name=""/>
+                                <pic:cNvPicPr/>
+                              </pic:nvPicPr>
+                              <pic:blipFill>
+                                <a:blip r:embed="rId16"/>
+                                <a:stretch>
+                                  <a:fillRect/>
+                                </a:stretch>
+                              </pic:blipFill>
+                              <pic:spPr>
+                                <a:xfrm>
+                                  <a:off x="0" y="0"/>
+                                  <a:ext cx="2539779" cy="1200723"/>
+                                </a:xfrm>
+                                <a:prstGeom prst="rect">
+                                  <a:avLst/>
+                                </a:prstGeom>
+                              </pic:spPr>
+                            </pic:pic>
+                          </a:graphicData>
+                        </a:graphic>
+                      </wp:inline>
+                    </w:drawing>
+                  </w:r>
+                </w:p>
+              </w:tc>
+            </w:tr>
+          </w:tbl>
+          <w:p/>
+        </w:tc>
+      </w:tr>
+      <w:tr>
+        <w:tc>
+          <w:tcPr>
+            <w:tcW w:w="8494" w:type="dxa"/>
+          </w:tcPr>
+          <w:p>
+            <w:pPr>
+              <w:jc w:val="center"/>
+            </w:pPr>
+            <w:r>
+              <w:rPr>
+                <w:b/>
+                <w:bCs/>
+              </w:rPr>
+              <w:t>Figura</w:t>
+            </w:r>
+            <w:r>
+              <w:rPr>
+                <w:b/>
+                <w:bCs/>
+              </w:rPr>
+              <w:t>2</w:t>
+            </w:r>
+            <w:r>
+              <w:rPr>
+                <w:b/>
+                <w:bCs/>
+              </w:rPr>
+              <w:t xml:space="preserve">: </w:t>
+            </w:r>
+            <w:r>
+              <w:rPr>
+                <w:b/>
+                <w:bCs/>
+              </w:rPr>
+              <w:t xml:space="preserve">Detalle de la cuota </w:t>
+            </w:r>
+            <w:r>
+              <w:rPr>
+                <w:b/>
+                <w:bCs/>
+              </w:rPr>
+              <w:t>1</w:t>
+            </w:r>
+            <w:r>
+              <w:rPr>
+                <w:b/>
+                <w:bCs/>
+              </w:rPr>
+              <w:t>, con la opción de cambio de estado</w:t>
+            </w:r>
+          </w:p>
+        </w:tc>
+      </w:tr>
+    </w:tbl>
+    <w:p/>
+    <w:p>
+      <w:r>
+        <w:t xml:space="preserve">En la figura 2 se aprecia que el sistema permite revisar el detalle de una cuota en la pestaña </w:t>
+      </w:r>
+      <w:r>
+        <w:rPr>
+          <w:b/>
+          <w:bCs/>
+        </w:rPr>
+        <w:t>resumen</w:t>
+      </w:r>
+      <w:r>
+        <w:t xml:space="preserve"> y en la pestaña </w:t>
+      </w:r>
+      <w:r>
+        <w:rPr>
+          <w:b/>
+          <w:bCs/>
+        </w:rPr>
+        <w:t xml:space="preserve">pagos </w:t>
+      </w:r>
+      <w:r>
+        <w:t>se aprecia</w:t>
+      </w:r>
+      <w:r>
+        <w:t xml:space="preserve"> la posibilidad de establecer si se va a realizar una actualizacion por un problema de la interfaz o si es por medio de un pago personal</w:t>
+      </w:r>
+    </w:p>
+    <w:p>
+      <w:r>
+        <w:t xml:space="preserve">En el </w:t>
+      </w:r>
+      <w:r>
+        <w:t>c</w:t>
+      </w:r>
+      <w:r>
+        <w:t>a</w:t>
+      </w:r>
+      <w:r>
+        <w:t>s</w:t>
+      </w:r>
+      <w:r>
+        <w:t>o de que sea por un error en la interfaz de carga, se selecciona la opción de la figura 3:</w:t>
+      </w:r>
+    </w:p>
+    <w:tbl>
+      <w:tblPr>
+        <w:tblStyle w:val="Tablaconcuadrcula"/>
+        <w:tblW w:w="0" w:type="auto"/>
+        <w:jc w:val="center"/>
+        <w:tblBorders>
+          <w:top w:val="none" w:sz="0" w:space="0" w:color="auto"/>
+          <w:left w:val="none" w:sz="0" w:space="0" w:color="auto"/>
+          <w:bottom w:val="none" w:sz="0" w:space="0" w:color="auto"/>
+          <w:right w:val="none" w:sz="0" w:space="0" w:color="auto"/>
+          <w:insideH w:val="none" w:sz="0" w:space="0" w:color="auto"/>
+          <w:insideV w:val="none" w:sz="0" w:space="0" w:color="auto"/>
+        </w:tblBorders>
+        <w:tblLook w:val="04A0" w:firstRow="1" w:lastRow="0" w:firstColumn="1" w:lastColumn="0" w:noHBand="0" w:noVBand="1"/>
+      </w:tblPr>
+      <w:tblGrid>
+        <w:gridCol w:w="3686"/>
+      </w:tblGrid>
+      <w:tr>
+        <w:trPr>
+          <w:jc w:val="center"/>
+        </w:trPr>
+        <w:tc>
+          <w:tcPr>
+            <w:tcW w:w="3686" w:type="dxa"/>
+            <w:tcBorders>
+              <w:bottom w:val="single" w:sz="4" w:space="0" w:color="auto"/>
+            </w:tcBorders>
+          </w:tcPr>
+          <w:p>
+            <w:pPr>
+              <w:jc w:val="center"/>
+            </w:pPr>
+            <w:r>
+              <w:rPr>
+                <w:noProof/>
+              </w:rPr>
+              <w:drawing>
+                <wp:inline distT="0" distB="0" distL="0" distR="0" wp14:anchorId="3B3D5612" wp14:editId="3B1BCAFA">
+                  <wp:extent cx="1938528" cy="674579"/>
+                  <wp:effectExtent l="0" t="0" r="5080" b="0"/>
+                  <wp:docPr id="22" name="Imagen 22"/>
+                  <wp:cNvGraphicFramePr>
+                    <a:graphicFrameLocks xmlns:a="http://schemas.openxmlformats.org/drawingml/2006/main" noChangeAspect="1"/>
+                  </wp:cNvGraphicFramePr>
+                  <a:graphic xmlns:a="http://schemas.openxmlformats.org/drawingml/2006/main">
+                    <a:graphicData uri="http://schemas.openxmlformats.org/drawingml/2006/picture">
+                      <pic:pic xmlns:pic="http://schemas.openxmlformats.org/drawingml/2006/picture">
+                        <pic:nvPicPr>
+                          <pic:cNvPr id="1" name=""/>
+                          <pic:cNvPicPr/>
+                        </pic:nvPicPr>
+                        <pic:blipFill>
+                          <a:blip r:embed="rId8"/>
+                          <a:stretch>
+                            <a:fillRect/>
+                          </a:stretch>
+                        </pic:blipFill>
+                        <pic:spPr>
+                          <a:xfrm>
+                            <a:off x="0" y="0"/>
+                            <a:ext cx="1945672" cy="677065"/>
+                          </a:xfrm>
+                          <a:prstGeom prst="rect">
+                            <a:avLst/>
+                          </a:prstGeom>
+                        </pic:spPr>
+                      </pic:pic>
+                    </a:graphicData>
+                  </a:graphic>
+                </wp:inline>
+              </w:drawing>
+            </w:r>
+          </w:p>
+        </w:tc>
+      </w:tr>
+      <w:tr>
+        <w:trPr>
+          <w:jc w:val="center"/>
+        </w:trPr>
+        <w:tc>
+          <w:tcPr>
+            <w:tcW w:w="3686" w:type="dxa"/>
+            <w:tcBorders>
+              <w:top w:val="single" w:sz="4" w:space="0" w:color="auto"/>
+            </w:tcBorders>
+          </w:tcPr>
+          <w:p>
+            <w:pPr>
+              <w:jc w:val="center"/>
+            </w:pPr>
+            <w:r>
+              <w:rPr>
+                <w:b/>
+                <w:bCs/>
+              </w:rPr>
+              <w:t>Figura</w:t>
+            </w:r>
+            <w:r>
+              <w:rPr>
+                <w:b/>
+                <w:bCs/>
+              </w:rPr>
+              <w:t>3</w:t>
+            </w:r>
+            <w:r>
+              <w:rPr>
+                <w:b/>
+                <w:bCs/>
+              </w:rPr>
+              <w:t xml:space="preserve">: </w:t>
+            </w:r>
+            <w:r>
+              <w:rPr>
+                <w:b/>
+                <w:bCs/>
+              </w:rPr>
+              <w:t>Modificación del estado</w:t>
+            </w:r>
+          </w:p>
+        </w:tc>
+      </w:tr>
+    </w:tbl>
+    <w:p/>
+    <w:p>
+      <w:r>
+        <w:t xml:space="preserve">Cuando se selecciona dicha opción el sistema lo interpreta como que se va a realizar un corrección por un problema ocurrido en la interfaz de carga o de sincronización en cuyo caso las acciones siguientes son la de seleccionar el estado como </w:t>
+      </w:r>
+      <w:proofErr w:type="gramStart"/>
+      <w:r>
+        <w:rPr>
+          <w:b/>
+          <w:bCs/>
+        </w:rPr>
+        <w:t>pagado</w:t>
+      </w:r>
+      <w:r>
+        <w:t xml:space="preserve">  según</w:t>
+      </w:r>
+      <w:proofErr w:type="gramEnd"/>
+      <w:r>
+        <w:t xml:space="preserve"> se aprecia en la figura 4</w:t>
+      </w:r>
+    </w:p>
+    <w:tbl>
+      <w:tblPr>
+        <w:tblStyle w:val="Tablaconcuadrcula"/>
+        <w:tblW w:w="0" w:type="auto"/>
+        <w:jc w:val="center"/>
+        <w:tblBorders>
+          <w:top w:val="none" w:sz="0" w:space="0" w:color="auto"/>
+          <w:left w:val="none" w:sz="0" w:space="0" w:color="auto"/>
+          <w:bottom w:val="none" w:sz="0" w:space="0" w:color="auto"/>
+          <w:right w:val="none" w:sz="0" w:space="0" w:color="auto"/>
+          <w:insideH w:val="none" w:sz="0" w:space="0" w:color="auto"/>
+          <w:insideV w:val="none" w:sz="0" w:space="0" w:color="auto"/>
+        </w:tblBorders>
+        <w:tblLook w:val="04A0" w:firstRow="1" w:lastRow="0" w:firstColumn="1" w:lastColumn="0" w:noHBand="0" w:noVBand="1"/>
+      </w:tblPr>
+      <w:tblGrid>
+        <w:gridCol w:w="4206"/>
+      </w:tblGrid>
+      <w:tr>
+        <w:trPr>
+          <w:jc w:val="center"/>
+        </w:trPr>
+        <w:tc>
+          <w:tcPr>
+            <w:tcW w:w="3686" w:type="dxa"/>
+            <w:tcBorders>
+              <w:bottom w:val="single" w:sz="4" w:space="0" w:color="auto"/>
+            </w:tcBorders>
+          </w:tcPr>
+          <w:p>
+            <w:pPr>
+              <w:jc w:val="center"/>
+              <w:rPr>
+                <w:u w:val="single"/>
+              </w:rPr>
+            </w:pPr>
+            <w:r>
+              <w:rPr>
+                <w:noProof/>
+              </w:rPr>
+              <w:drawing>
+                <wp:inline distT="0" distB="0" distL="0" distR="0" wp14:anchorId="1D071C1A" wp14:editId="3545ED10">
+                  <wp:extent cx="2531784" cy="1268502"/>
+                  <wp:effectExtent l="0" t="0" r="1905" b="8255"/>
+                  <wp:docPr id="33" name="Imagen 33"/>
+                  <wp:cNvGraphicFramePr>
+                    <a:graphicFrameLocks xmlns:a="http://schemas.openxmlformats.org/drawingml/2006/main" noChangeAspect="1"/>
+                  </wp:cNvGraphicFramePr>
+                  <a:graphic xmlns:a="http://schemas.openxmlformats.org/drawingml/2006/main">
+                    <a:graphicData uri="http://schemas.openxmlformats.org/drawingml/2006/picture">
+                      <pic:pic xmlns:pic="http://schemas.openxmlformats.org/drawingml/2006/picture">
+                        <pic:nvPicPr>
+                          <pic:cNvPr id="1" name=""/>
+                          <pic:cNvPicPr/>
+                        </pic:nvPicPr>
+                        <pic:blipFill>
+                          <a:blip r:embed="rId17"/>
+                          <a:stretch>
+                            <a:fillRect/>
+                          </a:stretch>
+                        </pic:blipFill>
+                        <pic:spPr>
+                          <a:xfrm>
+                            <a:off x="0" y="0"/>
+                            <a:ext cx="2538271" cy="1271752"/>
+                          </a:xfrm>
+                          <a:prstGeom prst="rect">
+                            <a:avLst/>
+                          </a:prstGeom>
+                        </pic:spPr>
+                      </pic:pic>
+                    </a:graphicData>
+                  </a:graphic>
+                </wp:inline>
+              </w:drawing>
+            </w:r>
+          </w:p>
+        </w:tc>
+      </w:tr>
+      <w:tr>
+        <w:trPr>
+          <w:jc w:val="center"/>
+        </w:trPr>
+        <w:tc>
+          <w:tcPr>
+            <w:tcW w:w="3686" w:type="dxa"/>
+            <w:tcBorders>
+              <w:top w:val="single" w:sz="4" w:space="0" w:color="auto"/>
+            </w:tcBorders>
+          </w:tcPr>
+          <w:p>
+            <w:pPr>
+              <w:jc w:val="center"/>
+            </w:pPr>
+            <w:r>
+              <w:rPr>
+                <w:b/>
+                <w:bCs/>
+              </w:rPr>
+              <w:t>Figura</w:t>
+            </w:r>
+            <w:r>
+              <w:rPr>
+                <w:b/>
+                <w:bCs/>
+              </w:rPr>
+              <w:t>4</w:t>
+            </w:r>
+            <w:r>
+              <w:rPr>
+                <w:b/>
+                <w:bCs/>
+              </w:rPr>
+              <w:t xml:space="preserve">: </w:t>
+            </w:r>
+            <w:r>
+              <w:rPr>
+                <w:b/>
+                <w:bCs/>
+              </w:rPr>
+              <w:t>Modificación del estado</w:t>
+            </w:r>
+          </w:p>
+        </w:tc>
+      </w:tr>
+    </w:tbl>
+    <w:p/>
+    <w:p>
+      <w:r>
+        <w:t xml:space="preserve">Al seleccionar la opción de pagado, el sistema solo actualiza el monto pagado con el valor de la cuota que debió </w:t>
+      </w:r>
+      <w:r>
+        <w:t>pagar sin</w:t>
+      </w:r>
+      <w:r>
+        <w:t xml:space="preserve"> realizar alguna actividad adicional. El resultado se aprecia en la figura5 </w:t>
+      </w:r>
+    </w:p>
+    <w:p/>
+    <w:tbl>
+      <w:tblPr>
+        <w:tblStyle w:val="Tablaconcuadrcula"/>
+        <w:tblW w:w="0" w:type="auto"/>
+        <w:tblBorders>
+          <w:top w:val="none" w:sz="0" w:space="0" w:color="auto"/>
+          <w:left w:val="none" w:sz="0" w:space="0" w:color="auto"/>
+          <w:bottom w:val="none" w:sz="0" w:space="0" w:color="auto"/>
+          <w:right w:val="none" w:sz="0" w:space="0" w:color="auto"/>
+          <w:insideH w:val="none" w:sz="0" w:space="0" w:color="auto"/>
+          <w:insideV w:val="none" w:sz="0" w:space="0" w:color="auto"/>
+        </w:tblBorders>
+        <w:tblLook w:val="04A0" w:firstRow="1" w:lastRow="0" w:firstColumn="1" w:lastColumn="0" w:noHBand="0" w:noVBand="1"/>
+      </w:tblPr>
+      <w:tblGrid>
+        <w:gridCol w:w="8494"/>
+      </w:tblGrid>
+      <w:tr>
+        <w:tc>
+          <w:tcPr>
+            <w:tcW w:w="8494" w:type="dxa"/>
+            <w:tcBorders>
+              <w:bottom w:val="single" w:sz="4" w:space="0" w:color="auto"/>
+            </w:tcBorders>
+          </w:tcPr>
+          <w:p>
+            <w:pPr>
+              <w:jc w:val="center"/>
+            </w:pPr>
+            <w:r>
+              <w:rPr>
+                <w:noProof/>
+              </w:rPr>
+              <w:drawing>
+                <wp:inline distT="0" distB="0" distL="0" distR="0" wp14:anchorId="18CFEB33" wp14:editId="2A5A671A">
+                  <wp:extent cx="3900424" cy="2514361"/>
+                  <wp:effectExtent l="0" t="0" r="5080" b="635"/>
+                  <wp:docPr id="34" name="Imagen 34"/>
+                  <wp:cNvGraphicFramePr>
+                    <a:graphicFrameLocks xmlns:a="http://schemas.openxmlformats.org/drawingml/2006/main" noChangeAspect="1"/>
+                  </wp:cNvGraphicFramePr>
+                  <a:graphic xmlns:a="http://schemas.openxmlformats.org/drawingml/2006/main">
+                    <a:graphicData uri="http://schemas.openxmlformats.org/drawingml/2006/picture">
+                      <pic:pic xmlns:pic="http://schemas.openxmlformats.org/drawingml/2006/picture">
+                        <pic:nvPicPr>
+                          <pic:cNvPr id="1" name=""/>
+                          <pic:cNvPicPr/>
+                        </pic:nvPicPr>
+                        <pic:blipFill>
+                          <a:blip r:embed="rId18"/>
+                          <a:stretch>
+                            <a:fillRect/>
+                          </a:stretch>
+                        </pic:blipFill>
+                        <pic:spPr>
+                          <a:xfrm>
+                            <a:off x="0" y="0"/>
+                            <a:ext cx="3906028" cy="2517974"/>
+                          </a:xfrm>
+                          <a:prstGeom prst="rect">
+                            <a:avLst/>
+                          </a:prstGeom>
+                        </pic:spPr>
+                      </pic:pic>
+                    </a:graphicData>
+                  </a:graphic>
+                </wp:inline>
+              </w:drawing>
+            </w:r>
+          </w:p>
+        </w:tc>
+      </w:tr>
+      <w:tr>
+        <w:tc>
+          <w:tcPr>
+            <w:tcW w:w="8494" w:type="dxa"/>
+            <w:tcBorders>
+              <w:top w:val="single" w:sz="4" w:space="0" w:color="auto"/>
+            </w:tcBorders>
+          </w:tcPr>
+          <w:p>
+            <w:pPr>
+              <w:jc w:val="center"/>
+            </w:pPr>
+            <w:r>
+              <w:rPr>
+                <w:b/>
+                <w:bCs/>
+              </w:rPr>
+              <w:t>Figura</w:t>
+            </w:r>
+            <w:r>
+              <w:rPr>
+                <w:b/>
+                <w:bCs/>
+              </w:rPr>
+              <w:t>5</w:t>
+            </w:r>
+            <w:r>
+              <w:rPr>
+                <w:b/>
+                <w:bCs/>
+              </w:rPr>
+              <w:t xml:space="preserve">: </w:t>
+            </w:r>
+            <w:r>
+              <w:rPr>
+                <w:b/>
+                <w:bCs/>
+              </w:rPr>
+              <w:t>Cambio de estado sin liquidez a pagado</w:t>
+            </w:r>
+          </w:p>
+        </w:tc>
+      </w:tr>
+    </w:tbl>
+    <w:p/>
+    <w:p>
+      <w:r>
+        <w:t xml:space="preserve">Cuando no se selecciona la opción de error de </w:t>
+      </w:r>
+      <w:r>
+        <w:t>interfaces el</w:t>
+      </w:r>
+      <w:r>
+        <w:t xml:space="preserve"> sistema lo interpreta como que se </w:t>
+      </w:r>
+      <w:r>
+        <w:t xml:space="preserve">ha </w:t>
+      </w:r>
+      <w:r>
+        <w:t xml:space="preserve">venido </w:t>
+      </w:r>
+      <w:r>
+        <w:t>trabajando normalmente,</w:t>
+      </w:r>
+      <w:r>
+        <w:t xml:space="preserve"> ósea sigue su flujo normal de actualizar el pago con los mecanismos que inicialmente se tenían, ver figura7 </w:t>
+      </w:r>
     </w:p>
     <w:p/>
     <w:tbl>
@@ -1360,10 +2151,10 @@
                 <w:noProof/>
               </w:rPr>
               <w:drawing>
-                <wp:inline distT="0" distB="0" distL="0" distR="0" wp14:anchorId="570CCD1F" wp14:editId="006DC456">
-                  <wp:extent cx="5122062" cy="2732690"/>
-                  <wp:effectExtent l="0" t="0" r="2540" b="0"/>
-                  <wp:docPr id="27" name="Imagen 27"/>
+                <wp:inline distT="0" distB="0" distL="0" distR="0" wp14:anchorId="705C40B0" wp14:editId="61EFD6A8">
+                  <wp:extent cx="3121069" cy="2245081"/>
+                  <wp:effectExtent l="0" t="0" r="3175" b="3175"/>
+                  <wp:docPr id="35" name="Imagen 35"/>
                   <wp:cNvGraphicFramePr>
                     <a:graphicFrameLocks xmlns:a="http://schemas.openxmlformats.org/drawingml/2006/main" noChangeAspect="1"/>
                   </wp:cNvGraphicFramePr>
@@ -1375,7 +2166,7 @@
                           <pic:cNvPicPr/>
                         </pic:nvPicPr>
                         <pic:blipFill>
-                          <a:blip r:embed="rId14"/>
+                          <a:blip r:embed="rId19"/>
                           <a:stretch>
                             <a:fillRect/>
                           </a:stretch>
@@ -1383,7 +2174,7 @@
                         <pic:spPr>
                           <a:xfrm>
                             <a:off x="0" y="0"/>
-                            <a:ext cx="5130788" cy="2737345"/>
+                            <a:ext cx="3131012" cy="2252233"/>
                           </a:xfrm>
                           <a:prstGeom prst="rect">
                             <a:avLst/>
@@ -1412,7 +2203,7 @@
                 <w:b/>
                 <w:bCs/>
               </w:rPr>
-              <w:t xml:space="preserve">figura </w:t>
+              <w:t>Figura</w:t>
             </w:r>
             <w:r>
               <w:rPr>
@@ -1426,19 +2217,284 @@
                 <w:b/>
                 <w:bCs/>
               </w:rPr>
-              <w:t>:</w:t>
-            </w:r>
-            <w:r>
-              <w:rPr>
-                <w:b/>
-                <w:bCs/>
-              </w:rPr>
-              <w:t xml:space="preserve"> Reporte para personal de ACMR donde solo se visualiza el valor total pagado</w:t>
+              <w:t xml:space="preserve">: </w:t>
+            </w:r>
+            <w:r>
+              <w:rPr>
+                <w:b/>
+                <w:bCs/>
+              </w:rPr>
+              <w:t>Cambio de estado sin liquidez a pago manual</w:t>
             </w:r>
           </w:p>
         </w:tc>
       </w:tr>
     </w:tbl>
+    <w:p/>
+    <w:p>
+      <w:r>
+        <w:t xml:space="preserve">Se llenan los datos que se requieren tales como </w:t>
+      </w:r>
+      <w:proofErr w:type="spellStart"/>
+      <w:r>
+        <w:t>nro</w:t>
+      </w:r>
+      <w:proofErr w:type="spellEnd"/>
+      <w:r>
+        <w:t xml:space="preserve"> de cuenta</w:t>
+      </w:r>
+      <w:r>
+        <w:t>, nro. transacción, referencia o notas añadidas, quedando como resultado a la figura7</w:t>
+      </w:r>
+    </w:p>
+    <w:tbl>
+      <w:tblPr>
+        <w:tblStyle w:val="Tablaconcuadrcula"/>
+        <w:tblW w:w="0" w:type="auto"/>
+        <w:tblBorders>
+          <w:top w:val="none" w:sz="0" w:space="0" w:color="auto"/>
+          <w:left w:val="none" w:sz="0" w:space="0" w:color="auto"/>
+          <w:bottom w:val="none" w:sz="0" w:space="0" w:color="auto"/>
+          <w:right w:val="none" w:sz="0" w:space="0" w:color="auto"/>
+          <w:insideH w:val="none" w:sz="0" w:space="0" w:color="auto"/>
+          <w:insideV w:val="none" w:sz="0" w:space="0" w:color="auto"/>
+        </w:tblBorders>
+        <w:tblLook w:val="04A0" w:firstRow="1" w:lastRow="0" w:firstColumn="1" w:lastColumn="0" w:noHBand="0" w:noVBand="1"/>
+      </w:tblPr>
+      <w:tblGrid>
+        <w:gridCol w:w="8494"/>
+      </w:tblGrid>
+      <w:tr>
+        <w:tc>
+          <w:tcPr>
+            <w:tcW w:w="8494" w:type="dxa"/>
+          </w:tcPr>
+          <w:p>
+            <w:pPr>
+              <w:jc w:val="center"/>
+            </w:pPr>
+            <w:r>
+              <w:rPr>
+                <w:noProof/>
+              </w:rPr>
+              <w:drawing>
+                <wp:inline distT="0" distB="0" distL="0" distR="0" wp14:anchorId="789EDD73" wp14:editId="01D35E4E">
+                  <wp:extent cx="4293489" cy="3117787"/>
+                  <wp:effectExtent l="0" t="0" r="0" b="6985"/>
+                  <wp:docPr id="38" name="Imagen 38"/>
+                  <wp:cNvGraphicFramePr>
+                    <a:graphicFrameLocks xmlns:a="http://schemas.openxmlformats.org/drawingml/2006/main" noChangeAspect="1"/>
+                  </wp:cNvGraphicFramePr>
+                  <a:graphic xmlns:a="http://schemas.openxmlformats.org/drawingml/2006/main">
+                    <a:graphicData uri="http://schemas.openxmlformats.org/drawingml/2006/picture">
+                      <pic:pic xmlns:pic="http://schemas.openxmlformats.org/drawingml/2006/picture">
+                        <pic:nvPicPr>
+                          <pic:cNvPr id="1" name=""/>
+                          <pic:cNvPicPr/>
+                        </pic:nvPicPr>
+                        <pic:blipFill>
+                          <a:blip r:embed="rId20"/>
+                          <a:stretch>
+                            <a:fillRect/>
+                          </a:stretch>
+                        </pic:blipFill>
+                        <pic:spPr>
+                          <a:xfrm>
+                            <a:off x="0" y="0"/>
+                            <a:ext cx="4295854" cy="3119504"/>
+                          </a:xfrm>
+                          <a:prstGeom prst="rect">
+                            <a:avLst/>
+                          </a:prstGeom>
+                        </pic:spPr>
+                      </pic:pic>
+                    </a:graphicData>
+                  </a:graphic>
+                </wp:inline>
+              </w:drawing>
+            </w:r>
+          </w:p>
+        </w:tc>
+      </w:tr>
+      <w:tr>
+        <w:tc>
+          <w:tcPr>
+            <w:tcW w:w="8494" w:type="dxa"/>
+          </w:tcPr>
+          <w:p>
+            <w:pPr>
+              <w:jc w:val="center"/>
+            </w:pPr>
+            <w:r>
+              <w:rPr>
+                <w:b/>
+                <w:bCs/>
+              </w:rPr>
+              <w:t>Figura</w:t>
+            </w:r>
+            <w:r>
+              <w:rPr>
+                <w:b/>
+                <w:bCs/>
+              </w:rPr>
+              <w:t>7</w:t>
+            </w:r>
+            <w:r>
+              <w:rPr>
+                <w:b/>
+                <w:bCs/>
+              </w:rPr>
+              <w:t xml:space="preserve">: </w:t>
+            </w:r>
+            <w:r>
+              <w:rPr>
+                <w:b/>
+                <w:bCs/>
+              </w:rPr>
+              <w:t>Cambio de estado a pago manual</w:t>
+            </w:r>
+          </w:p>
+        </w:tc>
+      </w:tr>
+    </w:tbl>
+    <w:p/>
+    <w:p>
+      <w:r>
+        <w:t xml:space="preserve">En este caso no se puede realizar el cambio debido a que para hacerse el sistema solo lo permite cuando </w:t>
+      </w:r>
+      <w:proofErr w:type="spellStart"/>
+      <w:r>
+        <w:t>esta</w:t>
+      </w:r>
+      <w:proofErr w:type="spellEnd"/>
+      <w:r>
+        <w:t xml:space="preserve"> en estado pendiente </w:t>
+      </w:r>
+    </w:p>
+    <w:p/>
+    <w:tbl>
+      <w:tblPr>
+        <w:tblStyle w:val="Tablaconcuadrcula"/>
+        <w:tblW w:w="0" w:type="auto"/>
+        <w:tblBorders>
+          <w:top w:val="none" w:sz="0" w:space="0" w:color="auto"/>
+          <w:left w:val="none" w:sz="0" w:space="0" w:color="auto"/>
+          <w:bottom w:val="none" w:sz="0" w:space="0" w:color="auto"/>
+          <w:right w:val="none" w:sz="0" w:space="0" w:color="auto"/>
+          <w:insideH w:val="none" w:sz="0" w:space="0" w:color="auto"/>
+          <w:insideV w:val="none" w:sz="0" w:space="0" w:color="auto"/>
+        </w:tblBorders>
+        <w:tblLook w:val="04A0" w:firstRow="1" w:lastRow="0" w:firstColumn="1" w:lastColumn="0" w:noHBand="0" w:noVBand="1"/>
+      </w:tblPr>
+      <w:tblGrid>
+        <w:gridCol w:w="8494"/>
+      </w:tblGrid>
+      <w:tr>
+        <w:tc>
+          <w:tcPr>
+            <w:tcW w:w="8494" w:type="dxa"/>
+            <w:tcBorders>
+              <w:bottom w:val="single" w:sz="4" w:space="0" w:color="auto"/>
+            </w:tcBorders>
+          </w:tcPr>
+          <w:p>
+            <w:pPr>
+              <w:jc w:val="center"/>
+            </w:pPr>
+            <w:r>
+              <w:rPr>
+                <w:noProof/>
+              </w:rPr>
+              <w:drawing>
+                <wp:inline distT="0" distB="0" distL="0" distR="0" wp14:anchorId="0CB61E25" wp14:editId="5EE1EECA">
+                  <wp:extent cx="3051154" cy="2406777"/>
+                  <wp:effectExtent l="0" t="0" r="0" b="0"/>
+                  <wp:docPr id="39" name="Imagen 39"/>
+                  <wp:cNvGraphicFramePr>
+                    <a:graphicFrameLocks xmlns:a="http://schemas.openxmlformats.org/drawingml/2006/main" noChangeAspect="1"/>
+                  </wp:cNvGraphicFramePr>
+                  <a:graphic xmlns:a="http://schemas.openxmlformats.org/drawingml/2006/main">
+                    <a:graphicData uri="http://schemas.openxmlformats.org/drawingml/2006/picture">
+                      <pic:pic xmlns:pic="http://schemas.openxmlformats.org/drawingml/2006/picture">
+                        <pic:nvPicPr>
+                          <pic:cNvPr id="1" name=""/>
+                          <pic:cNvPicPr/>
+                        </pic:nvPicPr>
+                        <pic:blipFill>
+                          <a:blip r:embed="rId21"/>
+                          <a:stretch>
+                            <a:fillRect/>
+                          </a:stretch>
+                        </pic:blipFill>
+                        <pic:spPr>
+                          <a:xfrm>
+                            <a:off x="0" y="0"/>
+                            <a:ext cx="3058795" cy="2412804"/>
+                          </a:xfrm>
+                          <a:prstGeom prst="rect">
+                            <a:avLst/>
+                          </a:prstGeom>
+                        </pic:spPr>
+                      </pic:pic>
+                    </a:graphicData>
+                  </a:graphic>
+                </wp:inline>
+              </w:drawing>
+            </w:r>
+          </w:p>
+        </w:tc>
+      </w:tr>
+      <w:tr>
+        <w:tc>
+          <w:tcPr>
+            <w:tcW w:w="8494" w:type="dxa"/>
+            <w:tcBorders>
+              <w:top w:val="single" w:sz="4" w:space="0" w:color="auto"/>
+            </w:tcBorders>
+          </w:tcPr>
+          <w:p>
+            <w:pPr>
+              <w:jc w:val="center"/>
+            </w:pPr>
+            <w:r>
+              <w:rPr>
+                <w:b/>
+                <w:bCs/>
+              </w:rPr>
+              <w:t>Figura</w:t>
+            </w:r>
+            <w:r>
+              <w:rPr>
+                <w:b/>
+                <w:bCs/>
+              </w:rPr>
+              <w:t>8</w:t>
+            </w:r>
+            <w:r>
+              <w:rPr>
+                <w:b/>
+                <w:bCs/>
+              </w:rPr>
+              <w:t xml:space="preserve">: </w:t>
+            </w:r>
+            <w:r>
+              <w:rPr>
+                <w:b/>
+                <w:bCs/>
+              </w:rPr>
+              <w:t>Cambio de estado a pago manual</w:t>
+            </w:r>
+          </w:p>
+        </w:tc>
+      </w:tr>
+    </w:tbl>
+    <w:p/>
+    <w:p>
+      <w:pPr>
+        <w:jc w:val="center"/>
+      </w:pPr>
+    </w:p>
+    <w:p/>
     <w:p/>
     <w:p/>
     <w:p>
@@ -1467,16 +2523,12 @@
         <w:pStyle w:val="Ttulo2"/>
       </w:pPr>
       <w:r>
-        <w:lastRenderedPageBreak/>
         <w:t>Conclusiones</w:t>
       </w:r>
     </w:p>
     <w:p>
       <w:r>
-        <w:t xml:space="preserve">Este </w:t>
-      </w:r>
-      <w:r>
-        <w:t>cambio en los reportes ha permitido que se pueda descargar correctamente los montos que los asociados han abonado</w:t>
+        <w:t>Este cambio en los reportes ha permitido que se pueda descargar correctamente los montos que los asociados han abonado</w:t>
       </w:r>
     </w:p>
     <w:p>
@@ -1565,6 +2617,9 @@
           <w:numId w:val="3"/>
         </w:numPr>
         <w:ind w:left="709"/>
+        <w:rPr>
+          <w:lang w:val="es-PE"/>
+        </w:rPr>
       </w:pPr>
       <w:r>
         <w:rPr>
@@ -1574,6 +2629,152 @@
         </w:rPr>
         <w:t xml:space="preserve">Reporte que permite visualizar los conceptos de cobros que se le añaden al asociado </w:t>
       </w:r>
+    </w:p>
+    <w:p>
+      <w:pPr>
+        <w:rPr>
+          <w:lang w:val="es-ES"/>
+        </w:rPr>
+      </w:pPr>
+    </w:p>
+    <w:p>
+      <w:pPr>
+        <w:rPr>
+          <w:rFonts w:asciiTheme="majorHAnsi" w:eastAsiaTheme="majorEastAsia" w:hAnsiTheme="majorHAnsi" w:cstheme="majorBidi"/>
+          <w:color w:val="2F5496" w:themeColor="accent1" w:themeShade="BF"/>
+          <w:sz w:val="32"/>
+          <w:szCs w:val="32"/>
+        </w:rPr>
+      </w:pPr>
+      <w:r>
+        <w:br w:type="page"/>
+      </w:r>
+    </w:p>
+    <w:p>
+      <w:pPr>
+        <w:rPr>
+          <w:rFonts w:asciiTheme="majorHAnsi" w:eastAsiaTheme="majorEastAsia" w:hAnsiTheme="majorHAnsi" w:cstheme="majorBidi"/>
+          <w:color w:val="2F5496" w:themeColor="accent1" w:themeShade="BF"/>
+          <w:sz w:val="32"/>
+          <w:szCs w:val="32"/>
+        </w:rPr>
+      </w:pPr>
+      <w:r>
+        <w:br w:type="page"/>
+      </w:r>
+    </w:p>
+    <w:p>
+      <w:pPr>
+        <w:pStyle w:val="Ttulo1"/>
+      </w:pPr>
+      <w:r>
+        <w:t>Conclusiones</w:t>
+      </w:r>
+    </w:p>
+    <w:p>
+      <w:r>
+        <w:t xml:space="preserve">Este </w:t>
+      </w:r>
+      <w:r>
+        <w:t>cambio</w:t>
+      </w:r>
+      <w:r>
+        <w:t xml:space="preserve"> realizado afecta a las funcionalidades de modificación de los estados de los pagos realizados en las aportaciones y a los </w:t>
+      </w:r>
+      <w:r>
+        <w:t>de los estados de los pagos</w:t>
+      </w:r>
+      <w:r>
+        <w:t xml:space="preserve"> en los apoyos económicos </w:t>
+      </w:r>
+      <w:r>
+        <w:t xml:space="preserve"> </w:t>
+      </w:r>
+      <w:r>
+        <w:t xml:space="preserve"> </w:t>
+      </w:r>
+    </w:p>
+    <w:p>
+      <w:r>
+        <w:t xml:space="preserve">Por ello se </w:t>
+      </w:r>
+      <w:r>
+        <w:t>está</w:t>
+      </w:r>
+      <w:r>
+        <w:t xml:space="preserve"> dando por cumplido los siguientes requerimientos del contrato </w:t>
+      </w:r>
+    </w:p>
+    <w:p>
+      <w:pPr>
+        <w:pStyle w:val="Prrafodelista"/>
+        <w:numPr>
+          <w:ilvl w:val="0"/>
+          <w:numId w:val="5"/>
+        </w:numPr>
+        <w:rPr>
+          <w:sz w:val="18"/>
+          <w:szCs w:val="18"/>
+          <w:lang w:val="es-ES"/>
+        </w:rPr>
+      </w:pPr>
+      <w:r>
+        <w:rPr>
+          <w:sz w:val="18"/>
+          <w:szCs w:val="18"/>
+          <w:lang w:val="es-ES"/>
+        </w:rPr>
+        <w:t>Poder realizar las modificaciones a las cuotas de aportes y prestamos (cambio de estado de sin liquidez a pendiente o pagada) esto se hace actualmente fuera del sistema</w:t>
+      </w:r>
+      <w:r>
+        <w:rPr>
+          <w:sz w:val="18"/>
+          <w:szCs w:val="18"/>
+          <w:lang w:val="es-ES"/>
+        </w:rPr>
+        <w:t xml:space="preserve"> (3)</w:t>
+      </w:r>
+    </w:p>
+    <w:p>
+      <w:pPr>
+        <w:rPr>
+          <w:lang w:val="es-ES"/>
+        </w:rPr>
+      </w:pPr>
+      <w:r>
+        <w:rPr>
+          <w:lang w:val="es-ES"/>
+        </w:rPr>
+        <w:t>Requerimientos creados que no estaban en el catálogo inicial:</w:t>
+      </w:r>
+    </w:p>
+    <w:p>
+      <w:pPr>
+        <w:pStyle w:val="Prrafodelista"/>
+        <w:numPr>
+          <w:ilvl w:val="0"/>
+          <w:numId w:val="3"/>
+        </w:numPr>
+        <w:ind w:left="709"/>
+        <w:rPr>
+          <w:lang w:val="es-PE"/>
+        </w:rPr>
+      </w:pPr>
+      <w:r>
+        <w:rPr>
+          <w:sz w:val="18"/>
+          <w:szCs w:val="18"/>
+          <w:lang w:val="es-ES"/>
+        </w:rPr>
+        <w:t>Mantener la funcionalidad inicial de solo poder cambiar los parámetros de en las programaciones de pagos en estados pendientes</w:t>
+      </w:r>
+    </w:p>
+    <w:p>
+      <w:pPr>
+        <w:rPr>
+          <w:lang w:val="es-ES"/>
+        </w:rPr>
+      </w:pPr>
     </w:p>
     <w:p>
       <w:pPr>
@@ -1767,6 +2968,92 @@
     </w:lvl>
   </w:abstractNum>
   <w:abstractNum w:abstractNumId="2" w15:restartNumberingAfterBreak="0">
+    <w:nsid w:val="381D5E19"/>
+    <w:multiLevelType w:val="multilevel"/>
+    <w:tmpl w:val="280A001F"/>
+    <w:lvl w:ilvl="0">
+      <w:start w:val="1"/>
+      <w:numFmt w:val="decimal"/>
+      <w:lvlText w:val="%1."/>
+      <w:lvlJc w:val="left"/>
+      <w:pPr>
+        <w:ind w:left="720" w:hanging="360"/>
+      </w:pPr>
+    </w:lvl>
+    <w:lvl w:ilvl="1">
+      <w:start w:val="1"/>
+      <w:numFmt w:val="decimal"/>
+      <w:lvlText w:val="%1.%2."/>
+      <w:lvlJc w:val="left"/>
+      <w:pPr>
+        <w:ind w:left="1152" w:hanging="432"/>
+      </w:pPr>
+    </w:lvl>
+    <w:lvl w:ilvl="2">
+      <w:start w:val="1"/>
+      <w:numFmt w:val="decimal"/>
+      <w:lvlText w:val="%1.%2.%3."/>
+      <w:lvlJc w:val="left"/>
+      <w:pPr>
+        <w:ind w:left="1584" w:hanging="504"/>
+      </w:pPr>
+    </w:lvl>
+    <w:lvl w:ilvl="3">
+      <w:start w:val="1"/>
+      <w:numFmt w:val="decimal"/>
+      <w:lvlText w:val="%1.%2.%3.%4."/>
+      <w:lvlJc w:val="left"/>
+      <w:pPr>
+        <w:ind w:left="2088" w:hanging="648"/>
+      </w:pPr>
+    </w:lvl>
+    <w:lvl w:ilvl="4">
+      <w:start w:val="1"/>
+      <w:numFmt w:val="decimal"/>
+      <w:lvlText w:val="%1.%2.%3.%4.%5."/>
+      <w:lvlJc w:val="left"/>
+      <w:pPr>
+        <w:ind w:left="2592" w:hanging="792"/>
+      </w:pPr>
+    </w:lvl>
+    <w:lvl w:ilvl="5">
+      <w:start w:val="1"/>
+      <w:numFmt w:val="decimal"/>
+      <w:lvlText w:val="%1.%2.%3.%4.%5.%6."/>
+      <w:lvlJc w:val="left"/>
+      <w:pPr>
+        <w:ind w:left="3096" w:hanging="936"/>
+      </w:pPr>
+    </w:lvl>
+    <w:lvl w:ilvl="6">
+      <w:start w:val="1"/>
+      <w:numFmt w:val="decimal"/>
+      <w:lvlText w:val="%1.%2.%3.%4.%5.%6.%7."/>
+      <w:lvlJc w:val="left"/>
+      <w:pPr>
+        <w:ind w:left="3600" w:hanging="1080"/>
+      </w:pPr>
+    </w:lvl>
+    <w:lvl w:ilvl="7">
+      <w:start w:val="1"/>
+      <w:numFmt w:val="decimal"/>
+      <w:lvlText w:val="%1.%2.%3.%4.%5.%6.%7.%8."/>
+      <w:lvlJc w:val="left"/>
+      <w:pPr>
+        <w:ind w:left="4104" w:hanging="1224"/>
+      </w:pPr>
+    </w:lvl>
+    <w:lvl w:ilvl="8">
+      <w:start w:val="1"/>
+      <w:numFmt w:val="decimal"/>
+      <w:lvlText w:val="%1.%2.%3.%4.%5.%6.%7.%8.%9."/>
+      <w:lvlJc w:val="left"/>
+      <w:pPr>
+        <w:ind w:left="4680" w:hanging="1440"/>
+      </w:pPr>
+    </w:lvl>
+  </w:abstractNum>
+  <w:abstractNum w:abstractNumId="3" w15:restartNumberingAfterBreak="0">
     <w:nsid w:val="48F401D2"/>
     <w:multiLevelType w:val="hybridMultilevel"/>
     <w:tmpl w:val="2BCC98A4"/>
@@ -1879,7 +3166,7 @@
       </w:rPr>
     </w:lvl>
   </w:abstractNum>
-  <w:abstractNum w:abstractNumId="3" w15:restartNumberingAfterBreak="0">
+  <w:abstractNum w:abstractNumId="4" w15:restartNumberingAfterBreak="0">
     <w:nsid w:val="7A432A91"/>
     <w:multiLevelType w:val="hybridMultilevel"/>
     <w:tmpl w:val="92B80BC6"/>
@@ -1969,12 +3256,15 @@
     <w:abstractNumId w:val="0"/>
   </w:num>
   <w:num w:numId="2" w16cid:durableId="1056585734">
-    <w:abstractNumId w:val="3"/>
+    <w:abstractNumId w:val="4"/>
   </w:num>
   <w:num w:numId="3" w16cid:durableId="1208955650">
     <w:abstractNumId w:val="1"/>
   </w:num>
   <w:num w:numId="4" w16cid:durableId="1225289530">
+    <w:abstractNumId w:val="3"/>
+  </w:num>
+  <w:num w:numId="5" w16cid:durableId="1061369017">
     <w:abstractNumId w:val="2"/>
   </w:num>
 </w:numbering>

</xml_diff>